<commit_message>
minor changes to text
</commit_message>
<xml_diff>
--- a/DataStoryTemplate.docx
+++ b/DataStoryTemplate.docx
@@ -163,61 +163,49 @@
         <w:rPr>
           <w:color w:val="595959" w:themeColor="text1" w:themeTint="A6"/>
         </w:rPr>
-        <w:t>, which t</w:t>
-      </w:r>
-      <w:r>
-        <w:rPr>
-          <w:color w:val="595959" w:themeColor="text1" w:themeTint="A6"/>
-        </w:rPr>
-        <w:t>he following</w:t>
-      </w:r>
-      <w:r>
-        <w:rPr>
-          <w:color w:val="595959" w:themeColor="text1" w:themeTint="A6"/>
-        </w:rPr>
-        <w:t xml:space="preserve"> a</w:t>
-      </w:r>
-      <w:r>
-        <w:rPr>
-          <w:color w:val="595959" w:themeColor="text1" w:themeTint="A6"/>
-        </w:rPr>
-        <w:t>nalysis</w:t>
-      </w:r>
-      <w:r>
-        <w:rPr>
-          <w:color w:val="595959" w:themeColor="text1" w:themeTint="A6"/>
-        </w:rPr>
-        <w:t xml:space="preserve"> tries to</w:t>
-      </w:r>
-      <w:r>
-        <w:rPr>
-          <w:color w:val="595959" w:themeColor="text1" w:themeTint="A6"/>
-        </w:rPr>
-        <w:t xml:space="preserve"> </w:t>
-      </w:r>
-      <w:r>
-        <w:rPr>
-          <w:color w:val="595959" w:themeColor="text1" w:themeTint="A6"/>
-        </w:rPr>
-        <w:t>take</w:t>
-      </w:r>
-      <w:r>
-        <w:rPr>
-          <w:color w:val="595959" w:themeColor="text1" w:themeTint="A6"/>
-        </w:rPr>
-        <w:t xml:space="preserve"> </w:t>
-      </w:r>
-      <w:r>
-        <w:rPr>
-          <w:color w:val="595959" w:themeColor="text1" w:themeTint="A6"/>
-        </w:rPr>
-        <w:t>use to</w:t>
-      </w:r>
-      <w:r>
-        <w:rPr>
-          <w:color w:val="595959" w:themeColor="text1" w:themeTint="A6"/>
-        </w:rPr>
-        <w:t xml:space="preserve"> train a Machine Learning model to differentiate between the 5 most common terpenoids </w:t>
+        <w:t xml:space="preserve"> which </w:t>
+      </w:r>
+      <w:r>
+        <w:rPr>
+          <w:color w:val="595959" w:themeColor="text1" w:themeTint="A6"/>
+        </w:rPr>
+        <w:t>is utilized</w:t>
+      </w:r>
+      <w:r>
+        <w:rPr>
+          <w:color w:val="595959" w:themeColor="text1" w:themeTint="A6"/>
+        </w:rPr>
+        <w:t xml:space="preserve"> to</w:t>
+      </w:r>
+      <w:r>
+        <w:rPr>
+          <w:color w:val="595959" w:themeColor="text1" w:themeTint="A6"/>
+        </w:rPr>
+        <w:t xml:space="preserve"> train a Machine Learning model </w:t>
+      </w:r>
+      <w:r>
+        <w:rPr>
+          <w:color w:val="595959" w:themeColor="text1" w:themeTint="A6"/>
+        </w:rPr>
+        <w:t>that</w:t>
+      </w:r>
+      <w:r>
+        <w:rPr>
+          <w:color w:val="595959" w:themeColor="text1" w:themeTint="A6"/>
+        </w:rPr>
+        <w:t xml:space="preserve"> differentiate</w:t>
+      </w:r>
+      <w:r>
+        <w:rPr>
+          <w:color w:val="595959" w:themeColor="text1" w:themeTint="A6"/>
+        </w:rPr>
+        <w:t>s</w:t>
+      </w:r>
+      <w:r>
+        <w:rPr>
+          <w:color w:val="595959" w:themeColor="text1" w:themeTint="A6"/>
+        </w:rPr>
+        <w:t xml:space="preserve"> between the 5 most common terpenoids </w:t>
       </w:r>
       <w:r>
         <w:rPr>
@@ -235,7 +223,19 @@
         <w:rPr>
           <w:color w:val="595959" w:themeColor="text1" w:themeTint="A6"/>
         </w:rPr>
-        <w:t xml:space="preserve">These terpenoids were chosen because they were the 5 biggest groups in the given data [2]. </w:t>
+        <w:t>These terpenoids were chosen because they were the 5 biggest groups</w:t>
+      </w:r>
+      <w:r>
+        <w:rPr>
+          <w:color w:val="595959" w:themeColor="text1" w:themeTint="A6"/>
+        </w:rPr>
+        <w:t xml:space="preserve"> of metabolites found</w:t>
+      </w:r>
+      <w:r>
+        <w:rPr>
+          <w:color w:val="595959" w:themeColor="text1" w:themeTint="A6"/>
+        </w:rPr>
+        <w:t xml:space="preserve"> in the given data [2]. </w:t>
       </w:r>
     </w:p>
     <w:p>
@@ -256,7 +256,19 @@
         <w:rPr>
           <w:color w:val="595959" w:themeColor="text1" w:themeTint="A6"/>
         </w:rPr>
-        <w:t>The initial data was a part of the work mentioned above and described different molecules found in tropical plants [1,2]. After initial data exploration, multiple descriptors</w:t>
+        <w:t xml:space="preserve">The initial data was a part of the work </w:t>
+      </w:r>
+      <w:r>
+        <w:rPr>
+          <w:color w:val="595959" w:themeColor="text1" w:themeTint="A6"/>
+        </w:rPr>
+        <w:t xml:space="preserve">by Walker et al. </w:t>
+      </w:r>
+      <w:r>
+        <w:rPr>
+          <w:color w:val="595959" w:themeColor="text1" w:themeTint="A6"/>
+        </w:rPr>
+        <w:t>and described different molecules found in tropical plants [1,2]. After initial data exploration, multiple descriptors</w:t>
       </w:r>
       <w:r>
         <w:rPr>
@@ -540,17 +552,16 @@
     </w:p>
     <w:p>
       <w:pPr>
-        <w:rPr>
-          <w:color w:val="595959" w:themeColor="text1" w:themeTint="A6"/>
-        </w:rPr>
+        <w:keepNext/>
+        <w:jc w:val="center"/>
       </w:pPr>
       <w:r>
         <w:rPr>
           <w:noProof/>
         </w:rPr>
         <w:drawing>
-          <wp:inline distT="0" distB="0" distL="0" distR="0" wp14:anchorId="589EF3E6" wp14:editId="7AD0DC61">
-            <wp:extent cx="5760720" cy="1898650"/>
+          <wp:inline distT="0" distB="0" distL="0" distR="0" wp14:anchorId="589EF3E6" wp14:editId="29AD2D2D">
+            <wp:extent cx="5704152" cy="1880006"/>
             <wp:effectExtent l="0" t="0" r="0" b="6350"/>
             <wp:docPr id="501936298" name="Grafik 1" descr="Ein Bild, das Text, Screenshot, Schrift, Diagramm enthält.&#10;&#10;KI-generierte Inhalte können fehlerhaft sein."/>
             <wp:cNvGraphicFramePr>
@@ -581,7 +592,7 @@
                   <pic:spPr bwMode="auto">
                     <a:xfrm>
                       <a:off x="0" y="0"/>
-                      <a:ext cx="5760720" cy="1898650"/>
+                      <a:ext cx="5724652" cy="1886762"/>
                     </a:xfrm>
                     <a:prstGeom prst="rect">
                       <a:avLst/>
@@ -600,14 +611,52 @@
     </w:p>
     <w:p>
       <w:pPr>
-        <w:pStyle w:val="berschrift1"/>
-      </w:pPr>
-      <w:r>
-        <w:t>Discussion</w:t>
+        <w:pStyle w:val="Beschriftung"/>
+        <w:rPr>
+          <w:color w:val="595959" w:themeColor="text1" w:themeTint="A6"/>
+        </w:rPr>
+      </w:pPr>
+      <w:r>
+        <w:t xml:space="preserve">Figure </w:t>
+      </w:r>
+      <w:r>
+        <w:fldChar w:fldCharType="begin"/>
+      </w:r>
+      <w:r>
+        <w:instrText xml:space="preserve"> SEQ Figure \* ARABIC </w:instrText>
+      </w:r>
+      <w:r>
+        <w:fldChar w:fldCharType="separate"/>
+      </w:r>
+      <w:r>
+        <w:rPr>
+          <w:noProof/>
+        </w:rPr>
+        <w:t>1</w:t>
+      </w:r>
+      <w:r>
+        <w:fldChar w:fldCharType="end"/>
+      </w:r>
+      <w:r>
+        <w:t xml:space="preserve"> Precision values of the test data (left) and feature importance of used training features (right) shown as separate box plots. </w:t>
+      </w:r>
+      <w:r>
+        <w:rPr>
+          <w:noProof/>
+        </w:rPr>
+        <w:t xml:space="preserve"> Precision value was calculated using a separate test set to test the models performance on. The feature importance analysis was calculated using a Permutation analysis method and contains standard deviations for each analyzed missing feature. </w:t>
       </w:r>
     </w:p>
     <w:p>
       <w:pPr>
+        <w:pStyle w:val="berschrift1"/>
+      </w:pPr>
+      <w:r>
+        <w:t>Discussion</w:t>
+      </w:r>
+    </w:p>
+    <w:p>
+      <w:pPr>
         <w:rPr>
           <w:color w:val="595959" w:themeColor="text1" w:themeTint="A6"/>
         </w:rPr>
@@ -757,30 +806,10 @@
     </w:p>
     <w:p>
       <w:pPr>
-        <w:rPr>
-          <w:color w:val="595959" w:themeColor="text1" w:themeTint="A6"/>
-        </w:rPr>
-      </w:pPr>
-    </w:p>
-    <w:p>
-      <w:pPr>
-        <w:rPr>
-          <w:color w:val="595959" w:themeColor="text1" w:themeTint="A6"/>
-        </w:rPr>
-      </w:pPr>
-    </w:p>
-    <w:p>
-      <w:pPr>
-        <w:rPr>
-          <w:color w:val="595959" w:themeColor="text1" w:themeTint="A6"/>
-        </w:rPr>
-      </w:pPr>
-    </w:p>
-    <w:p>
-      <w:pPr>
         <w:pStyle w:val="berschrift1"/>
       </w:pPr>
       <w:r>
+        <w:lastRenderedPageBreak/>
         <w:t>References</w:t>
       </w:r>
     </w:p>
@@ -2228,6 +2257,25 @@
     <w:rPr>
       <w:color w:val="954F72" w:themeColor="followedHyperlink"/>
       <w:u w:val="single"/>
+    </w:rPr>
+  </w:style>
+  <w:style w:type="paragraph" w:styleId="Beschriftung">
+    <w:name w:val="caption"/>
+    <w:basedOn w:val="Standard"/>
+    <w:next w:val="Standard"/>
+    <w:uiPriority w:val="35"/>
+    <w:unhideWhenUsed/>
+    <w:qFormat/>
+    <w:rsid w:val="00F76871"/>
+    <w:pPr>
+      <w:spacing w:after="200" w:line="240" w:lineRule="auto"/>
+    </w:pPr>
+    <w:rPr>
+      <w:i/>
+      <w:iCs/>
+      <w:color w:val="44546A" w:themeColor="text2"/>
+      <w:sz w:val="18"/>
+      <w:szCs w:val="18"/>
     </w:rPr>
   </w:style>
 </w:styles>

</xml_diff>